<commit_message>
fix: Remove iframe sandboxing security warning\n\n- Remove allow-same-origin from iframe sandbox to prevent security warning\n- Keep allow-scripts, allow-forms, and allow-popups for functionality\n- Update version to v25.1 to match user's version\n\nThis eliminates the 'iframe can escape sandboxing' warning while maintaining game functionality.
</commit_message>
<xml_diff>
--- a/diagnostics/cursor diag prompt.docx
+++ b/diagnostics/cursor diag prompt.docx
@@ -12,270 +12,484 @@
         <w:t>TIMEOUT: 10 minutes maximum. If stuck, stop and report status.</w:t>
       </w:r>
     </w:p>
+    <w:p>
+      <w:r>
+        <w:t>GOAL</w:t>
+      </w:r>
+      <w:proofErr w:type="gramStart"/>
+      <w:r>
+        <w:t xml:space="preserve">: </w:t>
+      </w:r>
+      <w:r>
+        <w:t xml:space="preserve"> the</w:t>
+      </w:r>
+      <w:proofErr w:type="gramEnd"/>
+      <w:r>
+        <w:t xml:space="preserve"> cards on the tabs should be </w:t>
+      </w:r>
+      <w:proofErr w:type="spellStart"/>
+      <w:r>
+        <w:t>layed</w:t>
+      </w:r>
+      <w:proofErr w:type="spellEnd"/>
+      <w:r>
+        <w:t xml:space="preserve"> out like this: </w:t>
+      </w:r>
+    </w:p>
     <w:p/>
-    <w:p>
-      <w:r>
-        <w:t>GOAL: Fix Currently Watching Preview cards to display as proper poster cards instead of list items</w:t>
-      </w:r>
-    </w:p>
-    <w:p>
-      <w:r>
-        <w:t>ISSUE: Currently Watching Preview renders as list items (variant: 'compact') instead of poster cards (variant: 'poster')</w:t>
-      </w:r>
-    </w:p>
-    <w:p>
-      <w:r>
-        <w:t xml:space="preserve">EXPECTED OUTCOME: Currently Watching Preview </w:t>
+    <w:p/>
+    <w:p>
+      <w:r>
+        <w:t xml:space="preserve">ISSUE: </w:t>
+      </w:r>
+      <w:r>
+        <w:t xml:space="preserve">The </w:t>
+      </w:r>
+      <w:proofErr w:type="spellStart"/>
+      <w:r>
+        <w:t>flickword</w:t>
+      </w:r>
+      <w:proofErr w:type="spellEnd"/>
+      <w:r>
+        <w:t xml:space="preserve"> game is not working. </w:t>
+      </w:r>
+    </w:p>
+    <w:p>
+      <w:r>
+        <w:t xml:space="preserve">EXPECTED OUTCOME: </w:t>
+      </w:r>
+      <w:r>
+        <w:t xml:space="preserve">It should pop </w:t>
+      </w:r>
+      <w:r>
+        <w:t>up in</w:t>
+      </w:r>
+      <w:r>
+        <w:t xml:space="preserve"> </w:t>
+      </w:r>
+      <w:r>
+        <w:t>its</w:t>
+      </w:r>
+      <w:r>
+        <w:t xml:space="preserve"> own modal, shaped and formed to fit. The main page should show stats and have some kind of word related pic. </w:t>
+      </w:r>
+    </w:p>
+    <w:p>
+      <w:r>
+        <w:t>PROBLEM REPRODUCTION REQUIRED:</w:t>
+      </w:r>
+    </w:p>
+    <w:p>
+      <w:pPr>
+        <w:pStyle w:val="ListParagraph"/>
+        <w:numPr>
+          <w:ilvl w:val="0"/>
+          <w:numId w:val="3"/>
+        </w:numPr>
+      </w:pPr>
+      <w:r>
+        <w:t>MUST reproduce the problem statement before beginning the phase</w:t>
+      </w:r>
+    </w:p>
+    <w:p>
+      <w:pPr>
+        <w:pStyle w:val="ListParagraph"/>
+        <w:numPr>
+          <w:ilvl w:val="0"/>
+          <w:numId w:val="3"/>
+        </w:numPr>
+      </w:pPr>
+      <w:r>
+        <w:t>If problem cannot be reproduced, PAUSE and ask for feedback from user</w:t>
+      </w:r>
+    </w:p>
+    <w:p>
+      <w:pPr>
+        <w:pStyle w:val="ListParagraph"/>
+        <w:numPr>
+          <w:ilvl w:val="0"/>
+          <w:numId w:val="3"/>
+        </w:numPr>
+      </w:pPr>
+      <w:r>
+        <w:t>Do NOT proceed until problem is confirmed and visible</w:t>
+      </w:r>
+    </w:p>
+    <w:p>
+      <w:pPr>
+        <w:pStyle w:val="ListParagraph"/>
+        <w:numPr>
+          <w:ilvl w:val="0"/>
+          <w:numId w:val="3"/>
+        </w:numPr>
+      </w:pPr>
+      <w:r>
+        <w:t xml:space="preserve">There is already a local server </w:t>
       </w:r>
       <w:proofErr w:type="gramStart"/>
       <w:r>
-        <w:t>displays as</w:t>
+        <w:t>started</w:t>
       </w:r>
       <w:proofErr w:type="gramEnd"/>
       <w:r>
-        <w:t xml:space="preserve"> horizontal scrolling poster cards with 2:3 aspect ratio</w:t>
+        <w:t xml:space="preserve"> on port 8080. Use that </w:t>
+      </w:r>
+    </w:p>
+    <w:p>
+      <w:r>
+        <w:t>STRICT COMPLIANCE REQUIRED:</w:t>
+      </w:r>
+    </w:p>
+    <w:p>
+      <w:pPr>
+        <w:pStyle w:val="ListParagraph"/>
+        <w:numPr>
+          <w:ilvl w:val="0"/>
+          <w:numId w:val="3"/>
+        </w:numPr>
+      </w:pPr>
+      <w:r>
+        <w:t>Review the cursor rules document in (</w:t>
+      </w:r>
+      <w:r>
+        <w:t>C:\Users\likes\Side Projects\TV Tracker\Netlify\Cursor Rules</w:t>
+      </w:r>
+      <w:r>
+        <w:t>)</w:t>
+      </w:r>
+    </w:p>
+    <w:p>
+      <w:pPr>
+        <w:pStyle w:val="ListParagraph"/>
+        <w:numPr>
+          <w:ilvl w:val="0"/>
+          <w:numId w:val="3"/>
+        </w:numPr>
+      </w:pPr>
+      <w:r>
+        <w:t>- Read each instruction word-for-word, literally</w:t>
+      </w:r>
+    </w:p>
+    <w:p>
+      <w:pPr>
+        <w:pStyle w:val="ListParagraph"/>
+        <w:numPr>
+          <w:ilvl w:val="0"/>
+          <w:numId w:val="3"/>
+        </w:numPr>
+      </w:pPr>
+      <w:r>
+        <w:t>- Complete each step fully before moving to the next</w:t>
+      </w:r>
+    </w:p>
+    <w:p>
+      <w:pPr>
+        <w:pStyle w:val="ListParagraph"/>
+        <w:numPr>
+          <w:ilvl w:val="0"/>
+          <w:numId w:val="3"/>
+        </w:numPr>
+      </w:pPr>
+      <w:r>
+        <w:t>- Do NOT make assumptions or shortcuts</w:t>
+      </w:r>
+    </w:p>
+    <w:p>
+      <w:pPr>
+        <w:pStyle w:val="ListParagraph"/>
+        <w:numPr>
+          <w:ilvl w:val="0"/>
+          <w:numId w:val="3"/>
+        </w:numPr>
+      </w:pPr>
+      <w:r>
+        <w:t>- If you cannot complete a step, STOP and ask for clarification</w:t>
+      </w:r>
+    </w:p>
+    <w:p>
+      <w:pPr>
+        <w:pStyle w:val="ListParagraph"/>
+        <w:numPr>
+          <w:ilvl w:val="0"/>
+          <w:numId w:val="3"/>
+        </w:numPr>
+      </w:pPr>
+      <w:r>
+        <w:t xml:space="preserve">- Verify each step is </w:t>
+      </w:r>
+      <w:proofErr w:type="gramStart"/>
+      <w:r>
+        <w:t>actually completed</w:t>
+      </w:r>
+      <w:proofErr w:type="gramEnd"/>
+      <w:r>
+        <w:t xml:space="preserve"> before claiming success</w:t>
+      </w:r>
+    </w:p>
+    <w:p>
+      <w:r>
+        <w:t>PROCESS:</w:t>
+      </w:r>
+    </w:p>
+    <w:p>
+      <w:r>
+        <w:t xml:space="preserve">1. Read "ISSUE" </w:t>
+      </w:r>
+    </w:p>
+    <w:p>
+      <w:r>
+        <w:t xml:space="preserve">2. Review all code, throughout entire codebase, that has anything to do with, or </w:t>
+      </w:r>
+      <w:proofErr w:type="gramStart"/>
+      <w:r>
+        <w:t>interacts</w:t>
+      </w:r>
+      <w:proofErr w:type="gramEnd"/>
+      <w:r>
+        <w:t xml:space="preserve"> with, the issue listed. </w:t>
+      </w:r>
+    </w:p>
+    <w:p>
+      <w:r>
+        <w:t xml:space="preserve">Make no assumptions, period. Any questions, ask the user and pause. </w:t>
+      </w:r>
+    </w:p>
+    <w:p>
+      <w:r>
+        <w:t xml:space="preserve">3. Minimal code change to pass tests. </w:t>
+      </w:r>
+    </w:p>
+    <w:p>
+      <w:r>
+        <w:t xml:space="preserve">4. Run: </w:t>
+      </w:r>
+      <w:proofErr w:type="spellStart"/>
+      <w:r>
+        <w:t>typecheck</w:t>
+      </w:r>
+      <w:proofErr w:type="spellEnd"/>
+      <w:r>
+        <w:t xml:space="preserve"> → lint/format → test → build. [TIMEOUT: 2 min]</w:t>
+      </w:r>
+    </w:p>
+    <w:p>
+      <w:r>
+        <w:t>5. Manual smoke (1–2 clicks) and include a screenshot path in PR body. [TIMEOUT: 2 min]</w:t>
+      </w:r>
+    </w:p>
+    <w:p>
+      <w:r>
+        <w:lastRenderedPageBreak/>
+        <w:t>6. Use Conventional Commit; fill PR template from runbook.</w:t>
+      </w:r>
+    </w:p>
+    <w:p>
+      <w:r>
+        <w:t>VERIFICATION CHECKLIST (complete before claiming success):</w:t>
+      </w:r>
+    </w:p>
+    <w:p>
+      <w:r>
+        <w:t>□ Read instruction literally</w:t>
+      </w:r>
+    </w:p>
+    <w:p>
+      <w:r>
+        <w:t>□ Completed step exactly as written</w:t>
+      </w:r>
+    </w:p>
+    <w:p>
+      <w:r>
+        <w:t>□ Verified completion before moving on</w:t>
+      </w:r>
+    </w:p>
+    <w:p>
+      <w:r>
+        <w:t>□ No assumptions made</w:t>
+      </w:r>
+    </w:p>
+    <w:p>
+      <w:r>
+        <w:t>□ No shortcuts taken</w:t>
+      </w:r>
+    </w:p>
+    <w:p>
+      <w:r>
+        <w:t>FAILURE PROTOCOL:</w:t>
+      </w:r>
+    </w:p>
+    <w:p>
+      <w:pPr>
+        <w:pStyle w:val="ListParagraph"/>
+        <w:numPr>
+          <w:ilvl w:val="0"/>
+          <w:numId w:val="3"/>
+        </w:numPr>
+      </w:pPr>
+      <w:r>
+        <w:t>- If you skip or modify any instruction, STOP immediately</w:t>
+      </w:r>
+    </w:p>
+    <w:p>
+      <w:pPr>
+        <w:pStyle w:val="ListParagraph"/>
+        <w:numPr>
+          <w:ilvl w:val="0"/>
+          <w:numId w:val="3"/>
+        </w:numPr>
+      </w:pPr>
+      <w:r>
+        <w:t xml:space="preserve">- </w:t>
+      </w:r>
+      <w:proofErr w:type="gramStart"/>
+      <w:r>
+        <w:t>Report</w:t>
+      </w:r>
+      <w:proofErr w:type="gramEnd"/>
+      <w:r>
+        <w:t xml:space="preserve"> what you did wrong</w:t>
+      </w:r>
+    </w:p>
+    <w:p>
+      <w:pPr>
+        <w:pStyle w:val="ListParagraph"/>
+        <w:numPr>
+          <w:ilvl w:val="0"/>
+          <w:numId w:val="3"/>
+        </w:numPr>
+      </w:pPr>
+      <w:r>
+        <w:t>- Ask for permission to continue</w:t>
+      </w:r>
+    </w:p>
+    <w:p>
+      <w:pPr>
+        <w:pStyle w:val="ListParagraph"/>
+        <w:numPr>
+          <w:ilvl w:val="0"/>
+          <w:numId w:val="3"/>
+        </w:numPr>
+      </w:pPr>
+      <w:r>
+        <w:t>- Do NOT proceed until explicitly told to do so</w:t>
+      </w:r>
+    </w:p>
+    <w:p>
+      <w:r>
+        <w:t>MANUAL TESTING REQUIREMENTS:</w:t>
+      </w:r>
+    </w:p>
+    <w:p>
+      <w:pPr>
+        <w:pStyle w:val="ListParagraph"/>
+        <w:numPr>
+          <w:ilvl w:val="0"/>
+          <w:numId w:val="3"/>
+        </w:numPr>
+      </w:pPr>
+      <w:r>
+        <w:t xml:space="preserve">- Must </w:t>
+      </w:r>
+      <w:proofErr w:type="gramStart"/>
+      <w:r>
+        <w:t>actually perform</w:t>
+      </w:r>
+      <w:proofErr w:type="gramEnd"/>
+      <w:r>
+        <w:t xml:space="preserve"> </w:t>
+      </w:r>
+      <w:proofErr w:type="gramStart"/>
+      <w:r>
+        <w:t>the manual</w:t>
+      </w:r>
+      <w:proofErr w:type="gramEnd"/>
+      <w:r>
+        <w:t xml:space="preserve"> actions</w:t>
+      </w:r>
+    </w:p>
+    <w:p>
+      <w:pPr>
+        <w:pStyle w:val="ListParagraph"/>
+        <w:numPr>
+          <w:ilvl w:val="0"/>
+          <w:numId w:val="3"/>
+        </w:numPr>
+      </w:pPr>
+      <w:r>
+        <w:t>- Must use actual browser/interface</w:t>
+      </w:r>
+    </w:p>
+    <w:p>
+      <w:pPr>
+        <w:pStyle w:val="ListParagraph"/>
+        <w:numPr>
+          <w:ilvl w:val="0"/>
+          <w:numId w:val="3"/>
+        </w:numPr>
+      </w:pPr>
+      <w:r>
+        <w:t>- Must verify with human eyes</w:t>
+      </w:r>
+    </w:p>
+    <w:p>
+      <w:pPr>
+        <w:pStyle w:val="ListParagraph"/>
+        <w:numPr>
+          <w:ilvl w:val="0"/>
+          <w:numId w:val="3"/>
+        </w:numPr>
+      </w:pPr>
+      <w:r>
+        <w:t>- Automated testing does NOT substitute for manual testing</w:t>
+      </w:r>
+    </w:p>
+    <w:p>
+      <w:r>
+        <w:t>COMPLETION VERIFICATION:</w:t>
+      </w:r>
+    </w:p>
+    <w:p>
+      <w:pPr>
+        <w:pStyle w:val="ListParagraph"/>
+        <w:numPr>
+          <w:ilvl w:val="0"/>
+          <w:numId w:val="3"/>
+        </w:numPr>
+      </w:pPr>
+      <w:r>
+        <w:t>- Before claiming "Phase X complete", verify ALL steps were done exactly as written</w:t>
+      </w:r>
+    </w:p>
+    <w:p>
+      <w:pPr>
+        <w:pStyle w:val="ListParagraph"/>
+        <w:numPr>
+          <w:ilvl w:val="0"/>
+          <w:numId w:val="3"/>
+        </w:numPr>
+      </w:pPr>
+      <w:r>
+        <w:t>- If any step was modified, skipped, or assumed, report it as incomplete</w:t>
+      </w:r>
+    </w:p>
+    <w:p>
+      <w:pPr>
+        <w:pStyle w:val="ListParagraph"/>
+        <w:numPr>
+          <w:ilvl w:val="0"/>
+          <w:numId w:val="3"/>
+        </w:numPr>
+      </w:pPr>
+      <w:r>
+        <w:t>- Only claim success when every single instruction has been followed literally</w:t>
+      </w:r>
+    </w:p>
+    <w:p>
+      <w:r>
+        <w:t>OUTPUT: Provide the updated files, test results summary, commit text, PR text.</w:t>
       </w:r>
     </w:p>
     <w:p/>
-    <w:p>
-      <w:r>
-        <w:t>PROBLEM REPRODUCTION REQUIRED:</w:t>
-      </w:r>
-    </w:p>
-    <w:p>
-      <w:r>
-        <w:t>- MUST reproduce the problem statement before beginning the phase</w:t>
-      </w:r>
-    </w:p>
-    <w:p>
-      <w:r>
-        <w:t>- If problem cannot be reproduced, PAUSE and ask for feedback from user</w:t>
-      </w:r>
-    </w:p>
-    <w:p>
-      <w:r>
-        <w:t>- Do NOT proceed until problem is confirmed and visible</w:t>
-      </w:r>
-    </w:p>
-    <w:p/>
-    <w:p>
-      <w:r>
-        <w:t>STRICT COMPLIANCE REQUIRED:</w:t>
-      </w:r>
-    </w:p>
-    <w:p>
-      <w:r>
-        <w:t>- Read each instruction word-for-word, literally</w:t>
-      </w:r>
-    </w:p>
-    <w:p>
-      <w:r>
-        <w:t>- Complete each step fully before moving to the next</w:t>
-      </w:r>
-    </w:p>
-    <w:p>
-      <w:r>
-        <w:t>- Do NOT make assumptions or shortcuts</w:t>
-      </w:r>
-    </w:p>
-    <w:p>
-      <w:r>
-        <w:t>- If you cannot complete a step, STOP and ask for clarification</w:t>
-      </w:r>
-    </w:p>
-    <w:p>
-      <w:r>
-        <w:t xml:space="preserve">- Verify each step is </w:t>
-      </w:r>
-      <w:proofErr w:type="gramStart"/>
-      <w:r>
-        <w:t>actually completed</w:t>
-      </w:r>
-      <w:proofErr w:type="gramEnd"/>
-      <w:r>
-        <w:t xml:space="preserve"> before claiming success</w:t>
-      </w:r>
-    </w:p>
-    <w:p/>
-    <w:p>
-      <w:r>
-        <w:t>PROCESS:</w:t>
-      </w:r>
-    </w:p>
-    <w:p>
-      <w:r>
-        <w:t>1. Read "ISSUE" → scan currently-watching-preview.js + current card system. [TIMEOUT: 2 min]</w:t>
-      </w:r>
-    </w:p>
-    <w:p>
-      <w:r>
-        <w:t>2. Add/adjust one failing test (bug) or behavior test (feature). [TIMEOUT: 3 min]</w:t>
-      </w:r>
-    </w:p>
-    <w:p>
-      <w:r>
-        <w:t>3. Minimal code change to pass tests. [TIMEOUT: 3 min]</w:t>
-      </w:r>
-    </w:p>
-    <w:p>
-      <w:r>
-        <w:lastRenderedPageBreak/>
-        <w:t xml:space="preserve">4. Run: </w:t>
-      </w:r>
-      <w:proofErr w:type="spellStart"/>
-      <w:r>
-        <w:t>typecheck</w:t>
-      </w:r>
-      <w:proofErr w:type="spellEnd"/>
-      <w:r>
-        <w:t xml:space="preserve"> → lint/format → test → build. [TIMEOUT: 2 min]</w:t>
-      </w:r>
-    </w:p>
-    <w:p>
-      <w:r>
-        <w:t>5. Manual smoke (1–2 clicks) and include a screenshot path in PR body. [TIMEOUT: 2 min]</w:t>
-      </w:r>
-    </w:p>
-    <w:p>
-      <w:r>
-        <w:t>6. Use Conventional Commit; fill PR template from runbook.</w:t>
-      </w:r>
-    </w:p>
-    <w:p/>
-    <w:p>
-      <w:r>
-        <w:t>VERIFICATION CHECKLIST (complete before claiming success):</w:t>
-      </w:r>
-    </w:p>
-    <w:p>
-      <w:r>
-        <w:t>□ Read instruction literally</w:t>
-      </w:r>
-    </w:p>
-    <w:p>
-      <w:r>
-        <w:t>□ Completed step exactly as written</w:t>
-      </w:r>
-    </w:p>
-    <w:p>
-      <w:r>
-        <w:t>□ Verified completion before moving on</w:t>
-      </w:r>
-    </w:p>
-    <w:p>
-      <w:r>
-        <w:t>□ No assumptions made</w:t>
-      </w:r>
-    </w:p>
-    <w:p>
-      <w:r>
-        <w:t>□ No shortcuts taken</w:t>
-      </w:r>
-    </w:p>
-    <w:p/>
-    <w:p>
-      <w:r>
-        <w:t>FAILURE PROTOCOL:</w:t>
-      </w:r>
-    </w:p>
-    <w:p>
-      <w:r>
-        <w:t>- If you skip or modify any instruction, STOP immediately</w:t>
-      </w:r>
-    </w:p>
-    <w:p>
-      <w:r>
-        <w:t xml:space="preserve">- </w:t>
-      </w:r>
-      <w:proofErr w:type="gramStart"/>
-      <w:r>
-        <w:t>Report</w:t>
-      </w:r>
-      <w:proofErr w:type="gramEnd"/>
-      <w:r>
-        <w:t xml:space="preserve"> what you did wrong</w:t>
-      </w:r>
-    </w:p>
-    <w:p>
-      <w:r>
-        <w:t>- Ask for permission to continue</w:t>
-      </w:r>
-    </w:p>
-    <w:p>
-      <w:r>
-        <w:t>- Do NOT proceed until explicitly told to do so</w:t>
-      </w:r>
-    </w:p>
-    <w:p/>
-    <w:p>
-      <w:r>
-        <w:t>MANUAL TESTING REQUIREMENTS:</w:t>
-      </w:r>
-    </w:p>
-    <w:p>
-      <w:r>
-        <w:t xml:space="preserve">- Must </w:t>
-      </w:r>
-      <w:proofErr w:type="gramStart"/>
-      <w:r>
-        <w:t>actually perform</w:t>
-      </w:r>
-      <w:proofErr w:type="gramEnd"/>
-      <w:r>
-        <w:t xml:space="preserve"> </w:t>
-      </w:r>
-      <w:proofErr w:type="gramStart"/>
-      <w:r>
-        <w:t>the manual</w:t>
-      </w:r>
-      <w:proofErr w:type="gramEnd"/>
-      <w:r>
-        <w:t xml:space="preserve"> actions</w:t>
-      </w:r>
-    </w:p>
-    <w:p>
-      <w:r>
-        <w:t>- Must use actual browser/interface</w:t>
-      </w:r>
-    </w:p>
-    <w:p>
-      <w:r>
-        <w:t>- Must verify with human eyes</w:t>
-      </w:r>
-    </w:p>
-    <w:p>
-      <w:r>
-        <w:t>- Automated testing does NOT substitute for manual testing</w:t>
-      </w:r>
-    </w:p>
-    <w:p/>
-    <w:p>
-      <w:r>
-        <w:t>COMPLETION VERIFICATION:</w:t>
-      </w:r>
-    </w:p>
-    <w:p>
-      <w:r>
-        <w:t>- Before claiming "Phase X complete", verify ALL steps were done exactly as written</w:t>
-      </w:r>
-    </w:p>
-    <w:p>
-      <w:r>
-        <w:t>- If any step was modified, skipped, or assumed, report it as incomplete</w:t>
-      </w:r>
-    </w:p>
-    <w:p>
-      <w:r>
-        <w:lastRenderedPageBreak/>
-        <w:t>- Only claim success when every single instruction has been followed literally</w:t>
-      </w:r>
-    </w:p>
-    <w:p/>
-    <w:p>
-      <w:r>
-        <w:t>OUTPUT: Provide the updated files, test results summary, commit text, PR text.</w:t>
-      </w:r>
-    </w:p>
     <w:sectPr>
       <w:pgSz w:w="12240" w:h="15840"/>
       <w:pgMar w:top="1440" w:right="1440" w:bottom="1440" w:left="1440" w:header="720" w:footer="720" w:gutter="0"/>
@@ -284,6 +498,357 @@
     </w:sectPr>
   </w:body>
 </w:document>
+</file>
+
+<file path=word/numbering.xml><?xml version="1.0" encoding="utf-8"?>
+<w:numbering xmlns:wpc="http://schemas.microsoft.com/office/word/2010/wordprocessingCanvas" xmlns:cx="http://schemas.microsoft.com/office/drawing/2014/chartex" xmlns:cx1="http://schemas.microsoft.com/office/drawing/2015/9/8/chartex" xmlns:cx2="http://schemas.microsoft.com/office/drawing/2015/10/21/chartex" xmlns:cx3="http://schemas.microsoft.com/office/drawing/2016/5/9/chartex" xmlns:cx4="http://schemas.microsoft.com/office/drawing/2016/5/10/chartex" xmlns:cx5="http://schemas.microsoft.com/office/drawing/2016/5/11/chartex" xmlns:cx6="http://schemas.microsoft.com/office/drawing/2016/5/12/chartex" xmlns:cx7="http://schemas.microsoft.com/office/drawing/2016/5/13/chartex" xmlns:cx8="http://schemas.microsoft.com/office/drawing/2016/5/14/chartex" xmlns:mc="http://schemas.openxmlformats.org/markup-compatibility/2006" xmlns:aink="http://schemas.microsoft.com/office/drawing/2016/ink" xmlns:am3d="http://schemas.microsoft.com/office/drawing/2017/model3d" xmlns:o="urn:schemas-microsoft-com:office:office" xmlns:oel="http://schemas.microsoft.com/office/2019/extlst" xmlns:r="http://schemas.openxmlformats.org/officeDocument/2006/relationships" xmlns:m="http://schemas.openxmlformats.org/officeDocument/2006/math" xmlns:v="urn:schemas-microsoft-com:vml" xmlns:wp14="http://schemas.microsoft.com/office/word/2010/wordprocessingDrawing" xmlns:wp="http://schemas.openxmlformats.org/drawingml/2006/wordprocessingDrawing" xmlns:w10="urn:schemas-microsoft-com:office:word" xmlns:w="http://schemas.openxmlformats.org/wordprocessingml/2006/main" xmlns:w14="http://schemas.microsoft.com/office/word/2010/wordml" xmlns:w15="http://schemas.microsoft.com/office/word/2012/wordml" xmlns:w16cex="http://schemas.microsoft.com/office/word/2018/wordml/cex" xmlns:w16cid="http://schemas.microsoft.com/office/word/2016/wordml/cid" xmlns:w16="http://schemas.microsoft.com/office/word/2018/wordml" xmlns:w16du="http://schemas.microsoft.com/office/word/2023/wordml/word16du" xmlns:w16sdtdh="http://schemas.microsoft.com/office/word/2020/wordml/sdtdatahash" xmlns:w16sdtfl="http://schemas.microsoft.com/office/word/2024/wordml/sdtformatlock" xmlns:w16se="http://schemas.microsoft.com/office/word/2015/wordml/symex" xmlns:wpg="http://schemas.microsoft.com/office/word/2010/wordprocessingGroup" xmlns:wpi="http://schemas.microsoft.com/office/word/2010/wordprocessingInk" xmlns:wne="http://schemas.microsoft.com/office/word/2006/wordml" xmlns:wps="http://schemas.microsoft.com/office/word/2010/wordprocessingShape" mc:Ignorable="w14 w15 w16se w16cid w16 w16cex w16sdtdh w16sdtfl w16du wp14">
+  <w:abstractNum w:abstractNumId="0" w15:restartNumberingAfterBreak="0">
+    <w:nsid w:val="1A6B2C3C"/>
+    <w:multiLevelType w:val="hybridMultilevel"/>
+    <w:tmpl w:val="54024BEE"/>
+    <w:lvl w:ilvl="0" w:tplc="04090001">
+      <w:start w:val="1"/>
+      <w:numFmt w:val="bullet"/>
+      <w:lvlText w:val=""/>
+      <w:lvlJc w:val="left"/>
+      <w:pPr>
+        <w:ind w:left="720" w:hanging="360"/>
+      </w:pPr>
+      <w:rPr>
+        <w:rFonts w:ascii="Symbol" w:hAnsi="Symbol" w:hint="default"/>
+      </w:rPr>
+    </w:lvl>
+    <w:lvl w:ilvl="1" w:tplc="04090003" w:tentative="1">
+      <w:start w:val="1"/>
+      <w:numFmt w:val="bullet"/>
+      <w:lvlText w:val="o"/>
+      <w:lvlJc w:val="left"/>
+      <w:pPr>
+        <w:ind w:left="1440" w:hanging="360"/>
+      </w:pPr>
+      <w:rPr>
+        <w:rFonts w:ascii="Courier New" w:hAnsi="Courier New" w:cs="Courier New" w:hint="default"/>
+      </w:rPr>
+    </w:lvl>
+    <w:lvl w:ilvl="2" w:tplc="04090005" w:tentative="1">
+      <w:start w:val="1"/>
+      <w:numFmt w:val="bullet"/>
+      <w:lvlText w:val=""/>
+      <w:lvlJc w:val="left"/>
+      <w:pPr>
+        <w:ind w:left="2160" w:hanging="360"/>
+      </w:pPr>
+      <w:rPr>
+        <w:rFonts w:ascii="Wingdings" w:hAnsi="Wingdings" w:hint="default"/>
+      </w:rPr>
+    </w:lvl>
+    <w:lvl w:ilvl="3" w:tplc="04090001" w:tentative="1">
+      <w:start w:val="1"/>
+      <w:numFmt w:val="bullet"/>
+      <w:lvlText w:val=""/>
+      <w:lvlJc w:val="left"/>
+      <w:pPr>
+        <w:ind w:left="2880" w:hanging="360"/>
+      </w:pPr>
+      <w:rPr>
+        <w:rFonts w:ascii="Symbol" w:hAnsi="Symbol" w:hint="default"/>
+      </w:rPr>
+    </w:lvl>
+    <w:lvl w:ilvl="4" w:tplc="04090003" w:tentative="1">
+      <w:start w:val="1"/>
+      <w:numFmt w:val="bullet"/>
+      <w:lvlText w:val="o"/>
+      <w:lvlJc w:val="left"/>
+      <w:pPr>
+        <w:ind w:left="3600" w:hanging="360"/>
+      </w:pPr>
+      <w:rPr>
+        <w:rFonts w:ascii="Courier New" w:hAnsi="Courier New" w:cs="Courier New" w:hint="default"/>
+      </w:rPr>
+    </w:lvl>
+    <w:lvl w:ilvl="5" w:tplc="04090005" w:tentative="1">
+      <w:start w:val="1"/>
+      <w:numFmt w:val="bullet"/>
+      <w:lvlText w:val=""/>
+      <w:lvlJc w:val="left"/>
+      <w:pPr>
+        <w:ind w:left="4320" w:hanging="360"/>
+      </w:pPr>
+      <w:rPr>
+        <w:rFonts w:ascii="Wingdings" w:hAnsi="Wingdings" w:hint="default"/>
+      </w:rPr>
+    </w:lvl>
+    <w:lvl w:ilvl="6" w:tplc="04090001" w:tentative="1">
+      <w:start w:val="1"/>
+      <w:numFmt w:val="bullet"/>
+      <w:lvlText w:val=""/>
+      <w:lvlJc w:val="left"/>
+      <w:pPr>
+        <w:ind w:left="5040" w:hanging="360"/>
+      </w:pPr>
+      <w:rPr>
+        <w:rFonts w:ascii="Symbol" w:hAnsi="Symbol" w:hint="default"/>
+      </w:rPr>
+    </w:lvl>
+    <w:lvl w:ilvl="7" w:tplc="04090003" w:tentative="1">
+      <w:start w:val="1"/>
+      <w:numFmt w:val="bullet"/>
+      <w:lvlText w:val="o"/>
+      <w:lvlJc w:val="left"/>
+      <w:pPr>
+        <w:ind w:left="5760" w:hanging="360"/>
+      </w:pPr>
+      <w:rPr>
+        <w:rFonts w:ascii="Courier New" w:hAnsi="Courier New" w:cs="Courier New" w:hint="default"/>
+      </w:rPr>
+    </w:lvl>
+    <w:lvl w:ilvl="8" w:tplc="04090005" w:tentative="1">
+      <w:start w:val="1"/>
+      <w:numFmt w:val="bullet"/>
+      <w:lvlText w:val=""/>
+      <w:lvlJc w:val="left"/>
+      <w:pPr>
+        <w:ind w:left="6480" w:hanging="360"/>
+      </w:pPr>
+      <w:rPr>
+        <w:rFonts w:ascii="Wingdings" w:hAnsi="Wingdings" w:hint="default"/>
+      </w:rPr>
+    </w:lvl>
+  </w:abstractNum>
+  <w:abstractNum w:abstractNumId="1" w15:restartNumberingAfterBreak="0">
+    <w:nsid w:val="35B467FE"/>
+    <w:multiLevelType w:val="hybridMultilevel"/>
+    <w:tmpl w:val="B4EC51A2"/>
+    <w:lvl w:ilvl="0" w:tplc="28628096">
+      <w:numFmt w:val="bullet"/>
+      <w:lvlText w:val="-"/>
+      <w:lvlJc w:val="left"/>
+      <w:pPr>
+        <w:ind w:left="720" w:hanging="360"/>
+      </w:pPr>
+      <w:rPr>
+        <w:rFonts w:ascii="Aptos" w:eastAsiaTheme="minorHAnsi" w:hAnsi="Aptos" w:cstheme="minorBidi" w:hint="default"/>
+      </w:rPr>
+    </w:lvl>
+    <w:lvl w:ilvl="1" w:tplc="04090003" w:tentative="1">
+      <w:start w:val="1"/>
+      <w:numFmt w:val="bullet"/>
+      <w:lvlText w:val="o"/>
+      <w:lvlJc w:val="left"/>
+      <w:pPr>
+        <w:ind w:left="1440" w:hanging="360"/>
+      </w:pPr>
+      <w:rPr>
+        <w:rFonts w:ascii="Courier New" w:hAnsi="Courier New" w:cs="Courier New" w:hint="default"/>
+      </w:rPr>
+    </w:lvl>
+    <w:lvl w:ilvl="2" w:tplc="04090005" w:tentative="1">
+      <w:start w:val="1"/>
+      <w:numFmt w:val="bullet"/>
+      <w:lvlText w:val=""/>
+      <w:lvlJc w:val="left"/>
+      <w:pPr>
+        <w:ind w:left="2160" w:hanging="360"/>
+      </w:pPr>
+      <w:rPr>
+        <w:rFonts w:ascii="Wingdings" w:hAnsi="Wingdings" w:hint="default"/>
+      </w:rPr>
+    </w:lvl>
+    <w:lvl w:ilvl="3" w:tplc="04090001" w:tentative="1">
+      <w:start w:val="1"/>
+      <w:numFmt w:val="bullet"/>
+      <w:lvlText w:val=""/>
+      <w:lvlJc w:val="left"/>
+      <w:pPr>
+        <w:ind w:left="2880" w:hanging="360"/>
+      </w:pPr>
+      <w:rPr>
+        <w:rFonts w:ascii="Symbol" w:hAnsi="Symbol" w:hint="default"/>
+      </w:rPr>
+    </w:lvl>
+    <w:lvl w:ilvl="4" w:tplc="04090003" w:tentative="1">
+      <w:start w:val="1"/>
+      <w:numFmt w:val="bullet"/>
+      <w:lvlText w:val="o"/>
+      <w:lvlJc w:val="left"/>
+      <w:pPr>
+        <w:ind w:left="3600" w:hanging="360"/>
+      </w:pPr>
+      <w:rPr>
+        <w:rFonts w:ascii="Courier New" w:hAnsi="Courier New" w:cs="Courier New" w:hint="default"/>
+      </w:rPr>
+    </w:lvl>
+    <w:lvl w:ilvl="5" w:tplc="04090005" w:tentative="1">
+      <w:start w:val="1"/>
+      <w:numFmt w:val="bullet"/>
+      <w:lvlText w:val=""/>
+      <w:lvlJc w:val="left"/>
+      <w:pPr>
+        <w:ind w:left="4320" w:hanging="360"/>
+      </w:pPr>
+      <w:rPr>
+        <w:rFonts w:ascii="Wingdings" w:hAnsi="Wingdings" w:hint="default"/>
+      </w:rPr>
+    </w:lvl>
+    <w:lvl w:ilvl="6" w:tplc="04090001" w:tentative="1">
+      <w:start w:val="1"/>
+      <w:numFmt w:val="bullet"/>
+      <w:lvlText w:val=""/>
+      <w:lvlJc w:val="left"/>
+      <w:pPr>
+        <w:ind w:left="5040" w:hanging="360"/>
+      </w:pPr>
+      <w:rPr>
+        <w:rFonts w:ascii="Symbol" w:hAnsi="Symbol" w:hint="default"/>
+      </w:rPr>
+    </w:lvl>
+    <w:lvl w:ilvl="7" w:tplc="04090003" w:tentative="1">
+      <w:start w:val="1"/>
+      <w:numFmt w:val="bullet"/>
+      <w:lvlText w:val="o"/>
+      <w:lvlJc w:val="left"/>
+      <w:pPr>
+        <w:ind w:left="5760" w:hanging="360"/>
+      </w:pPr>
+      <w:rPr>
+        <w:rFonts w:ascii="Courier New" w:hAnsi="Courier New" w:cs="Courier New" w:hint="default"/>
+      </w:rPr>
+    </w:lvl>
+    <w:lvl w:ilvl="8" w:tplc="04090005" w:tentative="1">
+      <w:start w:val="1"/>
+      <w:numFmt w:val="bullet"/>
+      <w:lvlText w:val=""/>
+      <w:lvlJc w:val="left"/>
+      <w:pPr>
+        <w:ind w:left="6480" w:hanging="360"/>
+      </w:pPr>
+      <w:rPr>
+        <w:rFonts w:ascii="Wingdings" w:hAnsi="Wingdings" w:hint="default"/>
+      </w:rPr>
+    </w:lvl>
+  </w:abstractNum>
+  <w:abstractNum w:abstractNumId="2" w15:restartNumberingAfterBreak="0">
+    <w:nsid w:val="493D6221"/>
+    <w:multiLevelType w:val="hybridMultilevel"/>
+    <w:tmpl w:val="796EE01C"/>
+    <w:lvl w:ilvl="0" w:tplc="28628096">
+      <w:numFmt w:val="bullet"/>
+      <w:lvlText w:val="-"/>
+      <w:lvlJc w:val="left"/>
+      <w:pPr>
+        <w:ind w:left="720" w:hanging="360"/>
+      </w:pPr>
+      <w:rPr>
+        <w:rFonts w:ascii="Aptos" w:eastAsiaTheme="minorHAnsi" w:hAnsi="Aptos" w:cstheme="minorBidi" w:hint="default"/>
+      </w:rPr>
+    </w:lvl>
+    <w:lvl w:ilvl="1" w:tplc="04090003" w:tentative="1">
+      <w:start w:val="1"/>
+      <w:numFmt w:val="bullet"/>
+      <w:lvlText w:val="o"/>
+      <w:lvlJc w:val="left"/>
+      <w:pPr>
+        <w:ind w:left="1440" w:hanging="360"/>
+      </w:pPr>
+      <w:rPr>
+        <w:rFonts w:ascii="Courier New" w:hAnsi="Courier New" w:cs="Courier New" w:hint="default"/>
+      </w:rPr>
+    </w:lvl>
+    <w:lvl w:ilvl="2" w:tplc="04090005" w:tentative="1">
+      <w:start w:val="1"/>
+      <w:numFmt w:val="bullet"/>
+      <w:lvlText w:val=""/>
+      <w:lvlJc w:val="left"/>
+      <w:pPr>
+        <w:ind w:left="2160" w:hanging="360"/>
+      </w:pPr>
+      <w:rPr>
+        <w:rFonts w:ascii="Wingdings" w:hAnsi="Wingdings" w:hint="default"/>
+      </w:rPr>
+    </w:lvl>
+    <w:lvl w:ilvl="3" w:tplc="04090001" w:tentative="1">
+      <w:start w:val="1"/>
+      <w:numFmt w:val="bullet"/>
+      <w:lvlText w:val=""/>
+      <w:lvlJc w:val="left"/>
+      <w:pPr>
+        <w:ind w:left="2880" w:hanging="360"/>
+      </w:pPr>
+      <w:rPr>
+        <w:rFonts w:ascii="Symbol" w:hAnsi="Symbol" w:hint="default"/>
+      </w:rPr>
+    </w:lvl>
+    <w:lvl w:ilvl="4" w:tplc="04090003" w:tentative="1">
+      <w:start w:val="1"/>
+      <w:numFmt w:val="bullet"/>
+      <w:lvlText w:val="o"/>
+      <w:lvlJc w:val="left"/>
+      <w:pPr>
+        <w:ind w:left="3600" w:hanging="360"/>
+      </w:pPr>
+      <w:rPr>
+        <w:rFonts w:ascii="Courier New" w:hAnsi="Courier New" w:cs="Courier New" w:hint="default"/>
+      </w:rPr>
+    </w:lvl>
+    <w:lvl w:ilvl="5" w:tplc="04090005" w:tentative="1">
+      <w:start w:val="1"/>
+      <w:numFmt w:val="bullet"/>
+      <w:lvlText w:val=""/>
+      <w:lvlJc w:val="left"/>
+      <w:pPr>
+        <w:ind w:left="4320" w:hanging="360"/>
+      </w:pPr>
+      <w:rPr>
+        <w:rFonts w:ascii="Wingdings" w:hAnsi="Wingdings" w:hint="default"/>
+      </w:rPr>
+    </w:lvl>
+    <w:lvl w:ilvl="6" w:tplc="04090001" w:tentative="1">
+      <w:start w:val="1"/>
+      <w:numFmt w:val="bullet"/>
+      <w:lvlText w:val=""/>
+      <w:lvlJc w:val="left"/>
+      <w:pPr>
+        <w:ind w:left="5040" w:hanging="360"/>
+      </w:pPr>
+      <w:rPr>
+        <w:rFonts w:ascii="Symbol" w:hAnsi="Symbol" w:hint="default"/>
+      </w:rPr>
+    </w:lvl>
+    <w:lvl w:ilvl="7" w:tplc="04090003" w:tentative="1">
+      <w:start w:val="1"/>
+      <w:numFmt w:val="bullet"/>
+      <w:lvlText w:val="o"/>
+      <w:lvlJc w:val="left"/>
+      <w:pPr>
+        <w:ind w:left="5760" w:hanging="360"/>
+      </w:pPr>
+      <w:rPr>
+        <w:rFonts w:ascii="Courier New" w:hAnsi="Courier New" w:cs="Courier New" w:hint="default"/>
+      </w:rPr>
+    </w:lvl>
+    <w:lvl w:ilvl="8" w:tplc="04090005" w:tentative="1">
+      <w:start w:val="1"/>
+      <w:numFmt w:val="bullet"/>
+      <w:lvlText w:val=""/>
+      <w:lvlJc w:val="left"/>
+      <w:pPr>
+        <w:ind w:left="6480" w:hanging="360"/>
+      </w:pPr>
+      <w:rPr>
+        <w:rFonts w:ascii="Wingdings" w:hAnsi="Wingdings" w:hint="default"/>
+      </w:rPr>
+    </w:lvl>
+  </w:abstractNum>
+  <w:num w:numId="1" w16cid:durableId="1965428263">
+    <w:abstractNumId w:val="0"/>
+  </w:num>
+  <w:num w:numId="2" w16cid:durableId="327103057">
+    <w:abstractNumId w:val="2"/>
+  </w:num>
+  <w:num w:numId="3" w16cid:durableId="561063872">
+    <w:abstractNumId w:val="1"/>
+  </w:num>
+</w:numbering>
 </file>
 
 <file path=word/styles.xml><?xml version="1.0" encoding="utf-8"?>
@@ -686,6 +1251,7 @@
   <w:style w:type="paragraph" w:default="1" w:styleId="Normal">
     <w:name w:val="Normal"/>
     <w:qFormat/>
+    <w:rsid w:val="00EA17D2"/>
   </w:style>
   <w:style w:type="paragraph" w:styleId="Heading1">
     <w:name w:val="heading 1"/>

</xml_diff>